<commit_message>
Finished Part2 - add checkbox which changes buttons colors
</commit_message>
<xml_diff>
--- a/Assignment_1.docx
+++ b/Assignment_1.docx
@@ -1,6 +1,6 @@
 
 <file path=word/document.xml><?xml version="1.0" encoding="utf-8"?>
-<w:document xmlns:wpc="http://schemas.microsoft.com/office/word/2010/wordprocessingCanvas" xmlns:cx="http://schemas.microsoft.com/office/drawing/2014/chartex" xmlns:cx1="http://schemas.microsoft.com/office/drawing/2015/9/8/chartex" xmlns:cx2="http://schemas.microsoft.com/office/drawing/2015/10/21/chartex" xmlns:cx3="http://schemas.microsoft.com/office/drawing/2016/5/9/chartex" xmlns:cx4="http://schemas.microsoft.com/office/drawing/2016/5/10/chartex" xmlns:cx5="http://schemas.microsoft.com/office/drawing/2016/5/11/chartex" xmlns:cx6="http://schemas.microsoft.com/office/drawing/2016/5/12/chartex" xmlns:cx7="http://schemas.microsoft.com/office/drawing/2016/5/13/chartex" xmlns:cx8="http://schemas.microsoft.com/office/drawing/2016/5/14/chartex" xmlns:mc="http://schemas.openxmlformats.org/markup-compatibility/2006" xmlns:aink="http://schemas.microsoft.com/office/drawing/2016/ink" xmlns:am3d="http://schemas.microsoft.com/office/drawing/2017/model3d" xmlns:o="urn:schemas-microsoft-com:office:office" xmlns:r="http://schemas.openxmlformats.org/officeDocument/2006/relationships" xmlns:m="http://schemas.openxmlformats.org/officeDocument/2006/math" xmlns:v="urn:schemas-microsoft-com:vml" xmlns:wp14="http://schemas.microsoft.com/office/word/2010/wordprocessingDrawing" xmlns:wp="http://schemas.openxmlformats.org/drawingml/2006/wordprocessingDrawing" xmlns:w10="urn:schemas-microsoft-com:office:word" xmlns:w="http://schemas.openxmlformats.org/wordprocessingml/2006/main" xmlns:w14="http://schemas.microsoft.com/office/word/2010/wordml" xmlns:w15="http://schemas.microsoft.com/office/word/2012/wordml" xmlns:w16cid="http://schemas.microsoft.com/office/word/2016/wordml/cid" xmlns:w16se="http://schemas.microsoft.com/office/word/2015/wordml/symex" xmlns:wpg="http://schemas.microsoft.com/office/word/2010/wordprocessingGroup" xmlns:wpi="http://schemas.microsoft.com/office/word/2010/wordprocessingInk" xmlns:wne="http://schemas.microsoft.com/office/word/2006/wordml" xmlns:wps="http://schemas.microsoft.com/office/word/2010/wordprocessingShape" mc:Ignorable="w14 w15 w16se w16cid wp14">
+<w:document xmlns:wpc="http://schemas.microsoft.com/office/word/2010/wordprocessingCanvas" xmlns:cx="http://schemas.microsoft.com/office/drawing/2014/chartex" xmlns:cx1="http://schemas.microsoft.com/office/drawing/2015/9/8/chartex" xmlns:cx2="http://schemas.microsoft.com/office/drawing/2015/10/21/chartex" xmlns:cx3="http://schemas.microsoft.com/office/drawing/2016/5/9/chartex" xmlns:cx4="http://schemas.microsoft.com/office/drawing/2016/5/10/chartex" xmlns:cx5="http://schemas.microsoft.com/office/drawing/2016/5/11/chartex" xmlns:cx6="http://schemas.microsoft.com/office/drawing/2016/5/12/chartex" xmlns:cx7="http://schemas.microsoft.com/office/drawing/2016/5/13/chartex" xmlns:cx8="http://schemas.microsoft.com/office/drawing/2016/5/14/chartex" xmlns:mc="http://schemas.openxmlformats.org/markup-compatibility/2006" xmlns:aink="http://schemas.microsoft.com/office/drawing/2016/ink" xmlns:am3d="http://schemas.microsoft.com/office/drawing/2017/model3d" xmlns:o="urn:schemas-microsoft-com:office:office" xmlns:oel="http://schemas.microsoft.com/office/2019/extlst" xmlns:r="http://schemas.openxmlformats.org/officeDocument/2006/relationships" xmlns:m="http://schemas.openxmlformats.org/officeDocument/2006/math" xmlns:v="urn:schemas-microsoft-com:vml" xmlns:wp14="http://schemas.microsoft.com/office/word/2010/wordprocessingDrawing" xmlns:wp="http://schemas.openxmlformats.org/drawingml/2006/wordprocessingDrawing" xmlns:w10="urn:schemas-microsoft-com:office:word" xmlns:w="http://schemas.openxmlformats.org/wordprocessingml/2006/main" xmlns:w14="http://schemas.microsoft.com/office/word/2010/wordml" xmlns:w15="http://schemas.microsoft.com/office/word/2012/wordml" xmlns:w16cex="http://schemas.microsoft.com/office/word/2018/wordml/cex" xmlns:w16cid="http://schemas.microsoft.com/office/word/2016/wordml/cid" xmlns:w16="http://schemas.microsoft.com/office/word/2018/wordml" xmlns:w16sdtdh="http://schemas.microsoft.com/office/word/2020/wordml/sdtdatahash" xmlns:w16se="http://schemas.microsoft.com/office/word/2015/wordml/symex" xmlns:wpg="http://schemas.microsoft.com/office/word/2010/wordprocessingGroup" xmlns:wpi="http://schemas.microsoft.com/office/word/2010/wordprocessingInk" xmlns:wne="http://schemas.microsoft.com/office/word/2006/wordml" xmlns:wps="http://schemas.microsoft.com/office/word/2010/wordprocessingShape" mc:Ignorable="w14 w15 w16se w16cid w16 w16cex w16sdtdh wp14">
   <w:body>
     <w:p>
       <w:pPr>
@@ -116,14 +116,13 @@
         </w:rPr>
         <w:t>Please name the document YourFirstName_YourSurname_GUI_Assessment.</w:t>
       </w:r>
-      <w:bookmarkStart w:id="0" w:name="_GoBack"/>
-      <w:bookmarkEnd w:id="0"/>
     </w:p>
     <w:p>
       <w:pPr>
         <w:rPr>
           <w:b/>
           <w:bCs/>
+          <w:strike/>
           <w:sz w:val="28"/>
           <w:szCs w:val="28"/>
           <w:u w:val="single"/>
@@ -133,6 +132,7 @@
         <w:rPr>
           <w:b/>
           <w:bCs/>
+          <w:strike/>
           <w:sz w:val="28"/>
           <w:szCs w:val="28"/>
           <w:u w:val="single"/>
@@ -143,6 +143,7 @@
         <w:rPr>
           <w:b/>
           <w:bCs/>
+          <w:strike/>
           <w:sz w:val="28"/>
           <w:szCs w:val="28"/>
           <w:u w:val="single"/>
@@ -153,6 +154,7 @@
         <w:rPr>
           <w:b/>
           <w:bCs/>
+          <w:strike/>
           <w:sz w:val="28"/>
           <w:szCs w:val="28"/>
           <w:u w:val="single"/>
@@ -163,6 +165,7 @@
         <w:rPr>
           <w:b/>
           <w:bCs/>
+          <w:strike/>
           <w:sz w:val="28"/>
           <w:szCs w:val="28"/>
           <w:u w:val="single"/>
@@ -173,12 +176,14 @@
     <w:p>
       <w:pPr>
         <w:rPr>
-          <w:sz w:val="24"/>
-          <w:szCs w:val="24"/>
-        </w:rPr>
-      </w:pPr>
-      <w:r>
-        <w:rPr>
+          <w:strike/>
+          <w:sz w:val="24"/>
+          <w:szCs w:val="24"/>
+        </w:rPr>
+      </w:pPr>
+      <w:r>
+        <w:rPr>
+          <w:strike/>
           <w:sz w:val="24"/>
           <w:szCs w:val="24"/>
         </w:rPr>
@@ -186,6 +191,7 @@
       </w:r>
       <w:r>
         <w:rPr>
+          <w:strike/>
           <w:sz w:val="24"/>
           <w:szCs w:val="24"/>
         </w:rPr>
@@ -193,6 +199,7 @@
       </w:r>
       <w:r>
         <w:rPr>
+          <w:strike/>
           <w:sz w:val="24"/>
           <w:szCs w:val="24"/>
         </w:rPr>
@@ -200,6 +207,7 @@
       </w:r>
       <w:r>
         <w:rPr>
+          <w:strike/>
           <w:sz w:val="24"/>
           <w:szCs w:val="24"/>
         </w:rPr>
@@ -272,12 +280,14 @@
     <w:p>
       <w:pPr>
         <w:rPr>
-          <w:sz w:val="24"/>
-          <w:szCs w:val="24"/>
-        </w:rPr>
-      </w:pPr>
-      <w:r>
-        <w:rPr>
+          <w:strike/>
+          <w:sz w:val="24"/>
+          <w:szCs w:val="24"/>
+        </w:rPr>
+      </w:pPr>
+      <w:r>
+        <w:rPr>
+          <w:strike/>
           <w:sz w:val="24"/>
           <w:szCs w:val="24"/>
         </w:rPr>
@@ -285,6 +295,7 @@
       </w:r>
       <w:r>
         <w:rPr>
+          <w:strike/>
           <w:sz w:val="24"/>
           <w:szCs w:val="24"/>
         </w:rPr>
@@ -293,6 +304,7 @@
       <w:proofErr w:type="gramStart"/>
       <w:r>
         <w:rPr>
+          <w:strike/>
           <w:sz w:val="24"/>
           <w:szCs w:val="24"/>
         </w:rPr>
@@ -316,6 +328,7 @@
         <w:rPr>
           <w:b/>
           <w:bCs/>
+          <w:strike/>
           <w:sz w:val="28"/>
           <w:szCs w:val="28"/>
           <w:u w:val="single"/>
@@ -325,6 +338,7 @@
         <w:rPr>
           <w:b/>
           <w:bCs/>
+          <w:strike/>
           <w:sz w:val="28"/>
           <w:szCs w:val="28"/>
           <w:u w:val="single"/>
@@ -335,6 +349,7 @@
         <w:rPr>
           <w:b/>
           <w:bCs/>
+          <w:strike/>
           <w:sz w:val="28"/>
           <w:szCs w:val="28"/>
           <w:u w:val="single"/>
@@ -345,20 +360,41 @@
     <w:p>
       <w:pPr>
         <w:rPr>
-          <w:sz w:val="24"/>
-          <w:szCs w:val="24"/>
-        </w:rPr>
-      </w:pPr>
-      <w:r>
-        <w:rPr>
-          <w:sz w:val="24"/>
-          <w:szCs w:val="24"/>
-        </w:rPr>
-        <w:t xml:space="preserve">Using the previous code (copy into a new class!) add a checkbox which starts on false. When the checkbox is selected, the buttons are coloured – red blue and green. When unselected, they turn </w:t>
+          <w:strike/>
+          <w:sz w:val="24"/>
+          <w:szCs w:val="24"/>
+        </w:rPr>
+      </w:pPr>
+      <w:r>
+        <w:rPr>
+          <w:strike/>
+          <w:sz w:val="24"/>
+          <w:szCs w:val="24"/>
+        </w:rPr>
+        <w:t xml:space="preserve">Using the previous code (copy into a new class!) add a checkbox which starts on false. When the checkbox is selected, the buttons are coloured – </w:t>
+      </w:r>
+      <w:proofErr w:type="gramStart"/>
+      <w:r>
+        <w:rPr>
+          <w:strike/>
+          <w:sz w:val="24"/>
+          <w:szCs w:val="24"/>
+        </w:rPr>
+        <w:t>red blue</w:t>
+      </w:r>
+      <w:proofErr w:type="gramEnd"/>
+      <w:r>
+        <w:rPr>
+          <w:strike/>
+          <w:sz w:val="24"/>
+          <w:szCs w:val="24"/>
+        </w:rPr>
+        <w:t xml:space="preserve"> and green. When unselected, they turn </w:t>
       </w:r>
       <w:proofErr w:type="spellStart"/>
       <w:r>
         <w:rPr>
+          <w:strike/>
           <w:sz w:val="24"/>
           <w:szCs w:val="24"/>
         </w:rPr>
@@ -367,6 +403,7 @@
       <w:proofErr w:type="spellEnd"/>
       <w:r>
         <w:rPr>
+          <w:strike/>
           <w:sz w:val="24"/>
           <w:szCs w:val="24"/>
         </w:rPr>
@@ -374,6 +411,7 @@
       </w:r>
       <w:r>
         <w:rPr>
+          <w:strike/>
           <w:sz w:val="24"/>
           <w:szCs w:val="24"/>
         </w:rPr>
@@ -383,12 +421,14 @@
     <w:p>
       <w:pPr>
         <w:rPr>
-          <w:sz w:val="24"/>
-          <w:szCs w:val="24"/>
-        </w:rPr>
-      </w:pPr>
-      <w:r>
-        <w:rPr>
+          <w:strike/>
+          <w:sz w:val="24"/>
+          <w:szCs w:val="24"/>
+        </w:rPr>
+      </w:pPr>
+      <w:r>
+        <w:rPr>
+          <w:strike/>
           <w:sz w:val="24"/>
           <w:szCs w:val="24"/>
         </w:rPr>
@@ -600,12 +640,14 @@
     <w:p>
       <w:pPr>
         <w:rPr>
-          <w:sz w:val="24"/>
-          <w:szCs w:val="24"/>
-        </w:rPr>
-      </w:pPr>
-      <w:r>
-        <w:rPr>
+          <w:strike/>
+          <w:sz w:val="24"/>
+          <w:szCs w:val="24"/>
+        </w:rPr>
+      </w:pPr>
+      <w:r>
+        <w:rPr>
+          <w:strike/>
           <w:noProof/>
           <w:sz w:val="24"/>
           <w:szCs w:val="24"/>
@@ -675,6 +717,7 @@
       </w:r>
       <w:r>
         <w:rPr>
+          <w:strike/>
           <w:sz w:val="24"/>
           <w:szCs w:val="24"/>
         </w:rPr>
@@ -682,6 +725,7 @@
       </w:r>
       <w:r>
         <w:rPr>
+          <w:strike/>
           <w:noProof/>
           <w:sz w:val="24"/>
           <w:szCs w:val="24"/>
@@ -762,12 +806,14 @@
     <w:p>
       <w:pPr>
         <w:rPr>
-          <w:sz w:val="24"/>
-          <w:szCs w:val="24"/>
-        </w:rPr>
-      </w:pPr>
-      <w:r>
-        <w:rPr>
+          <w:strike/>
+          <w:sz w:val="24"/>
+          <w:szCs w:val="24"/>
+        </w:rPr>
+      </w:pPr>
+      <w:r>
+        <w:rPr>
+          <w:strike/>
           <w:sz w:val="24"/>
           <w:szCs w:val="24"/>
         </w:rPr>
@@ -775,6 +821,7 @@
       </w:r>
       <w:r>
         <w:rPr>
+          <w:strike/>
           <w:sz w:val="24"/>
           <w:szCs w:val="24"/>
         </w:rPr>
@@ -783,6 +830,7 @@
       <w:proofErr w:type="gramStart"/>
       <w:r>
         <w:rPr>
+          <w:strike/>
           <w:sz w:val="24"/>
           <w:szCs w:val="24"/>
         </w:rPr>
@@ -790,6 +838,7 @@
       </w:r>
       <w:r>
         <w:rPr>
+          <w:strike/>
           <w:sz w:val="24"/>
           <w:szCs w:val="24"/>
         </w:rPr>
@@ -1021,7 +1070,7 @@
 </file>
 
 <file path=word/styles.xml><?xml version="1.0" encoding="utf-8"?>
-<w:styles xmlns:mc="http://schemas.openxmlformats.org/markup-compatibility/2006" xmlns:r="http://schemas.openxmlformats.org/officeDocument/2006/relationships" xmlns:w="http://schemas.openxmlformats.org/wordprocessingml/2006/main" xmlns:w14="http://schemas.microsoft.com/office/word/2010/wordml" xmlns:w15="http://schemas.microsoft.com/office/word/2012/wordml" xmlns:w16cid="http://schemas.microsoft.com/office/word/2016/wordml/cid" xmlns:w16se="http://schemas.microsoft.com/office/word/2015/wordml/symex" mc:Ignorable="w14 w15 w16se w16cid">
+<w:styles xmlns:mc="http://schemas.openxmlformats.org/markup-compatibility/2006" xmlns:r="http://schemas.openxmlformats.org/officeDocument/2006/relationships" xmlns:w="http://schemas.openxmlformats.org/wordprocessingml/2006/main" xmlns:w14="http://schemas.microsoft.com/office/word/2010/wordml" xmlns:w15="http://schemas.microsoft.com/office/word/2012/wordml" xmlns:w16cex="http://schemas.microsoft.com/office/word/2018/wordml/cex" xmlns:w16cid="http://schemas.microsoft.com/office/word/2016/wordml/cid" xmlns:w16="http://schemas.microsoft.com/office/word/2018/wordml" xmlns:w16sdtdh="http://schemas.microsoft.com/office/word/2020/wordml/sdtdatahash" xmlns:w16se="http://schemas.microsoft.com/office/word/2015/wordml/symex" mc:Ignorable="w14 w15 w16se w16cid w16 w16cex w16sdtdh">
   <w:docDefaults>
     <w:rPrDefault>
       <w:rPr>
@@ -1037,7 +1086,7 @@
       </w:pPr>
     </w:pPrDefault>
   </w:docDefaults>
-  <w:latentStyles w:defLockedState="0" w:defUIPriority="99" w:defSemiHidden="0" w:defUnhideWhenUsed="0" w:defQFormat="0" w:count="375">
+  <w:latentStyles w:defLockedState="0" w:defUIPriority="99" w:defSemiHidden="0" w:defUnhideWhenUsed="0" w:defQFormat="0" w:count="376">
     <w:lsdException w:name="Normal" w:uiPriority="0" w:qFormat="1"/>
     <w:lsdException w:name="heading 1" w:uiPriority="9" w:qFormat="1"/>
     <w:lsdException w:name="heading 2" w:semiHidden="1" w:uiPriority="9" w:unhideWhenUsed="1" w:qFormat="1"/>
@@ -1413,6 +1462,7 @@
     <w:lsdException w:name="Smart Hyperlink" w:semiHidden="1" w:unhideWhenUsed="1"/>
     <w:lsdException w:name="Hashtag" w:semiHidden="1" w:unhideWhenUsed="1"/>
     <w:lsdException w:name="Unresolved Mention" w:semiHidden="1" w:unhideWhenUsed="1"/>
+    <w:lsdException w:name="Smart Link" w:semiHidden="1" w:unhideWhenUsed="1"/>
   </w:latentStyles>
   <w:style w:type="paragraph" w:default="1" w:styleId="Normal">
     <w:name w:val="Normal"/>

</xml_diff>

<commit_message>
Completed Part3 House object
</commit_message>
<xml_diff>
--- a/Assignment_1.docx
+++ b/Assignment_1.docx
@@ -881,12 +881,14 @@
     <w:p>
       <w:pPr>
         <w:rPr>
-          <w:sz w:val="24"/>
-          <w:szCs w:val="24"/>
-        </w:rPr>
-      </w:pPr>
-      <w:r>
-        <w:rPr>
+          <w:strike/>
+          <w:sz w:val="24"/>
+          <w:szCs w:val="24"/>
+        </w:rPr>
+      </w:pPr>
+      <w:r>
+        <w:rPr>
+          <w:strike/>
           <w:sz w:val="24"/>
           <w:szCs w:val="24"/>
         </w:rPr>
@@ -896,12 +898,14 @@
     <w:p>
       <w:pPr>
         <w:rPr>
-          <w:sz w:val="24"/>
-          <w:szCs w:val="24"/>
-        </w:rPr>
-      </w:pPr>
-      <w:r>
-        <w:rPr>
+          <w:strike/>
+          <w:sz w:val="24"/>
+          <w:szCs w:val="24"/>
+        </w:rPr>
+      </w:pPr>
+      <w:r>
+        <w:rPr>
+          <w:strike/>
           <w:sz w:val="24"/>
           <w:szCs w:val="24"/>
         </w:rPr>
@@ -910,6 +914,7 @@
       <w:proofErr w:type="gramStart"/>
       <w:r>
         <w:rPr>
+          <w:strike/>
           <w:sz w:val="24"/>
           <w:szCs w:val="24"/>
         </w:rPr>
@@ -918,6 +923,7 @@
       <w:proofErr w:type="gramEnd"/>
       <w:r>
         <w:rPr>
+          <w:strike/>
           <w:sz w:val="24"/>
           <w:szCs w:val="24"/>
         </w:rPr>
@@ -927,12 +933,14 @@
     <w:p>
       <w:pPr>
         <w:rPr>
-          <w:sz w:val="24"/>
-          <w:szCs w:val="24"/>
-        </w:rPr>
-      </w:pPr>
-      <w:r>
-        <w:rPr>
+          <w:strike/>
+          <w:sz w:val="24"/>
+          <w:szCs w:val="24"/>
+        </w:rPr>
+      </w:pPr>
+      <w:r>
+        <w:rPr>
+          <w:strike/>
           <w:sz w:val="24"/>
           <w:szCs w:val="24"/>
         </w:rPr>
@@ -941,6 +949,7 @@
       <w:proofErr w:type="spellStart"/>
       <w:r>
         <w:rPr>
+          <w:strike/>
           <w:sz w:val="24"/>
           <w:szCs w:val="24"/>
         </w:rPr>
@@ -949,6 +958,7 @@
       <w:proofErr w:type="spellEnd"/>
       <w:r>
         <w:rPr>
+          <w:strike/>
           <w:sz w:val="24"/>
           <w:szCs w:val="24"/>
         </w:rPr>
@@ -964,14 +974,31 @@
       </w:pPr>
       <w:r>
         <w:rPr>
-          <w:sz w:val="24"/>
-          <w:szCs w:val="24"/>
-        </w:rPr>
-        <w:t xml:space="preserve">Create 2 House Objects using non-empty constructor. Create 1 House Object using empty constructor – use sets to fill details. Use print details to give the following output: (be careful of </w:t>
+          <w:strike/>
+          <w:sz w:val="24"/>
+          <w:szCs w:val="24"/>
+        </w:rPr>
+        <w:t>Create 2 House Objects using non-empty constructor. Create 1 House Object using empty constructor – use sets to fill details.</w:t>
+      </w:r>
+      <w:r>
+        <w:rPr>
+          <w:sz w:val="24"/>
+          <w:szCs w:val="24"/>
+        </w:rPr>
+        <w:t xml:space="preserve"> </w:t>
+      </w:r>
+      <w:r>
+        <w:rPr>
+          <w:strike/>
+          <w:sz w:val="24"/>
+          <w:szCs w:val="24"/>
+        </w:rPr>
+        <w:t xml:space="preserve">Use print details to give the following output: (be careful of </w:t>
       </w:r>
       <w:proofErr w:type="spellStart"/>
       <w:r>
         <w:rPr>
+          <w:strike/>
           <w:sz w:val="24"/>
           <w:szCs w:val="24"/>
         </w:rPr>
@@ -980,6 +1007,7 @@
       <w:proofErr w:type="spellEnd"/>
       <w:r>
         <w:rPr>
+          <w:strike/>
           <w:sz w:val="24"/>
           <w:szCs w:val="24"/>
         </w:rPr>
@@ -988,6 +1016,7 @@
       <w:proofErr w:type="spellStart"/>
       <w:r>
         <w:rPr>
+          <w:strike/>
           <w:sz w:val="24"/>
           <w:szCs w:val="24"/>
         </w:rPr>
@@ -996,6 +1025,7 @@
       <w:proofErr w:type="spellEnd"/>
       <w:r>
         <w:rPr>
+          <w:strike/>
           <w:sz w:val="24"/>
           <w:szCs w:val="24"/>
         </w:rPr>

</xml_diff>